<commit_message>
Finished Preparing Pss 148-151
</commit_message>
<xml_diff>
--- a/Psalms/148.docx
+++ b/Psalms/148.docx
@@ -176,22 +176,63 @@
           <w:tcPr>
             <w:tcW w:w="621" w:type="pct"/>
           </w:tcPr>
-          <w:p/>
-        </w:tc>
-        <w:tc>
-          <w:tcPr>
-            <w:tcW w:w="632" w:type="pct"/>
-          </w:tcPr>
-          <w:p>
-            <w:pPr>
-              <w:pStyle w:val="EngIndEnd"/>
-            </w:pPr>
-          </w:p>
-        </w:tc>
-        <w:tc>
-          <w:tcPr>
-            <w:tcW w:w="632" w:type="pct"/>
-          </w:tcPr>
+          <w:p>
+            <w:r>
+              <w:t>Alleluia. Of Haggai and Zechariah.</w:t>
+            </w:r>
+          </w:p>
+        </w:tc>
+        <w:tc>
+          <w:tcPr>
+            <w:tcW w:w="632" w:type="pct"/>
+          </w:tcPr>
+          <w:p>
+            <w:pPr>
+              <w:pStyle w:val="EngIndEnd"/>
+            </w:pPr>
+            <w:proofErr w:type="spellStart"/>
+            <w:r>
+              <w:t>Hallelouia</w:t>
+            </w:r>
+            <w:proofErr w:type="spellEnd"/>
+            <w:r>
+              <w:t xml:space="preserve"> [Of </w:t>
+            </w:r>
+            <w:proofErr w:type="spellStart"/>
+            <w:r>
+              <w:t>Haggaios</w:t>
+            </w:r>
+            <w:proofErr w:type="spellEnd"/>
+            <w:r>
+              <w:t xml:space="preserve"> and Zacharias].</w:t>
+            </w:r>
+          </w:p>
+        </w:tc>
+        <w:tc>
+          <w:tcPr>
+            <w:tcW w:w="632" w:type="pct"/>
+          </w:tcPr>
+          <w:p>
+            <w:pPr>
+              <w:pStyle w:val="EngIndEnd"/>
+            </w:pPr>
+            <w:r>
+              <w:t xml:space="preserve">Alleluia, a Psalm of </w:t>
+            </w:r>
+            <w:proofErr w:type="spellStart"/>
+            <w:r>
+              <w:t>Aggaeus</w:t>
+            </w:r>
+            <w:proofErr w:type="spellEnd"/>
+            <w:r>
+              <w:t xml:space="preserve"> and Zacharias.</w:t>
+            </w:r>
+          </w:p>
+          <w:p>
+            <w:pPr>
+              <w:pStyle w:val="EngIndEnd"/>
+            </w:pPr>
+          </w:p>
           <w:p>
             <w:pPr>
               <w:pStyle w:val="EngIndEnd"/>
@@ -214,6 +255,38 @@
                 <w:shd w:val="clear" w:color="auto" w:fill="FFFFFF"/>
               </w:rPr>
             </w:pPr>
+            <w:r>
+              <w:rPr>
+                <w:rFonts w:ascii="Tahoma" w:eastAsia="Times New Roman" w:hAnsi="Tahoma" w:cs="Tahoma"/>
+                <w:color w:val="2E1308"/>
+                <w:sz w:val="24"/>
+                <w:szCs w:val="24"/>
+                <w:shd w:val="clear" w:color="auto" w:fill="FFFFFF"/>
+              </w:rPr>
+              <w:t xml:space="preserve">Alleluia; of </w:t>
+            </w:r>
+            <w:proofErr w:type="spellStart"/>
+            <w:r>
+              <w:rPr>
+                <w:rFonts w:ascii="Tahoma" w:eastAsia="Times New Roman" w:hAnsi="Tahoma" w:cs="Tahoma"/>
+                <w:color w:val="2E1308"/>
+                <w:sz w:val="24"/>
+                <w:szCs w:val="24"/>
+                <w:shd w:val="clear" w:color="auto" w:fill="FFFFFF"/>
+              </w:rPr>
+              <w:t>Aggeus</w:t>
+            </w:r>
+            <w:proofErr w:type="spellEnd"/>
+            <w:r>
+              <w:rPr>
+                <w:rFonts w:ascii="Tahoma" w:eastAsia="Times New Roman" w:hAnsi="Tahoma" w:cs="Tahoma"/>
+                <w:color w:val="2E1308"/>
+                <w:sz w:val="24"/>
+                <w:szCs w:val="24"/>
+                <w:shd w:val="clear" w:color="auto" w:fill="FFFFFF"/>
+              </w:rPr>
+              <w:t xml:space="preserve"> and Zacharias.</w:t>
+            </w:r>
           </w:p>
         </w:tc>
       </w:tr>
@@ -298,26 +371,44 @@
           <w:tcPr>
             <w:tcW w:w="621" w:type="pct"/>
           </w:tcPr>
-          <w:p/>
-        </w:tc>
-        <w:tc>
-          <w:tcPr>
-            <w:tcW w:w="632" w:type="pct"/>
-          </w:tcPr>
-          <w:p>
-            <w:pPr>
-              <w:pStyle w:val="EngIndEnd"/>
-            </w:pPr>
-          </w:p>
-        </w:tc>
-        <w:tc>
-          <w:tcPr>
-            <w:tcW w:w="632" w:type="pct"/>
-          </w:tcPr>
-          <w:p>
-            <w:pPr>
-              <w:pStyle w:val="EngIndEnd"/>
-            </w:pPr>
+          <w:p>
+            <w:r>
+              <w:t>O PRAISE the Lord from the heavens; praise Him in the heights.</w:t>
+            </w:r>
+          </w:p>
+        </w:tc>
+        <w:tc>
+          <w:tcPr>
+            <w:tcW w:w="632" w:type="pct"/>
+          </w:tcPr>
+          <w:p>
+            <w:pPr>
+              <w:pStyle w:val="EngIndEnd"/>
+            </w:pPr>
+            <w:r>
+              <w:t>Praise the Lord from the heavens;</w:t>
+            </w:r>
+          </w:p>
+          <w:p>
+            <w:pPr>
+              <w:pStyle w:val="EngIndEnd"/>
+            </w:pPr>
+            <w:r>
+              <w:t>praise him in the highest heights!</w:t>
+            </w:r>
+          </w:p>
+        </w:tc>
+        <w:tc>
+          <w:tcPr>
+            <w:tcW w:w="632" w:type="pct"/>
+          </w:tcPr>
+          <w:p>
+            <w:pPr>
+              <w:pStyle w:val="EngIndEnd"/>
+            </w:pPr>
+            <w:r>
+              <w:t>Praise ye the Lord from the heavens: praise him in the highest.</w:t>
+            </w:r>
           </w:p>
         </w:tc>
         <w:tc>
@@ -336,6 +427,39 @@
                 <w:shd w:val="clear" w:color="auto" w:fill="FFFFFF"/>
               </w:rPr>
             </w:pPr>
+            <w:r>
+              <w:rPr>
+                <w:rFonts w:ascii="Tahoma" w:eastAsia="Times New Roman" w:hAnsi="Tahoma" w:cs="Tahoma"/>
+                <w:color w:val="2E1308"/>
+                <w:sz w:val="24"/>
+                <w:szCs w:val="24"/>
+                <w:shd w:val="clear" w:color="auto" w:fill="FFFFFF"/>
+              </w:rPr>
+              <w:t>Praise the Lord from the heavens;</w:t>
+            </w:r>
+          </w:p>
+          <w:p>
+            <w:pPr>
+              <w:spacing w:line="240" w:lineRule="auto"/>
+              <w:jc w:val="left"/>
+              <w:rPr>
+                <w:rFonts w:ascii="Tahoma" w:eastAsia="Times New Roman" w:hAnsi="Tahoma" w:cs="Tahoma"/>
+                <w:color w:val="2E1308"/>
+                <w:sz w:val="24"/>
+                <w:szCs w:val="24"/>
+                <w:shd w:val="clear" w:color="auto" w:fill="FFFFFF"/>
+              </w:rPr>
+            </w:pPr>
+            <w:r>
+              <w:rPr>
+                <w:rFonts w:ascii="Tahoma" w:eastAsia="Times New Roman" w:hAnsi="Tahoma" w:cs="Tahoma"/>
+                <w:color w:val="2E1308"/>
+                <w:sz w:val="24"/>
+                <w:szCs w:val="24"/>
+                <w:shd w:val="clear" w:color="auto" w:fill="FFFFFF"/>
+              </w:rPr>
+              <w:t>Praise Him in the highest.</w:t>
+            </w:r>
           </w:p>
         </w:tc>
       </w:tr>
@@ -417,26 +541,44 @@
           <w:tcPr>
             <w:tcW w:w="621" w:type="pct"/>
           </w:tcPr>
-          <w:p/>
-        </w:tc>
-        <w:tc>
-          <w:tcPr>
-            <w:tcW w:w="632" w:type="pct"/>
-          </w:tcPr>
-          <w:p>
-            <w:pPr>
-              <w:pStyle w:val="EngIndEnd"/>
-            </w:pPr>
-          </w:p>
-        </w:tc>
-        <w:tc>
-          <w:tcPr>
-            <w:tcW w:w="632" w:type="pct"/>
-          </w:tcPr>
-          <w:p>
-            <w:pPr>
-              <w:pStyle w:val="EngIndEnd"/>
-            </w:pPr>
+          <w:p>
+            <w:r>
+              <w:t>Praise Him, all ye His angels; praise Him, all ye His hosts.</w:t>
+            </w:r>
+          </w:p>
+        </w:tc>
+        <w:tc>
+          <w:tcPr>
+            <w:tcW w:w="632" w:type="pct"/>
+          </w:tcPr>
+          <w:p>
+            <w:pPr>
+              <w:pStyle w:val="EngIndEnd"/>
+            </w:pPr>
+            <w:r>
+              <w:t>Praise, all his angels;</w:t>
+            </w:r>
+          </w:p>
+          <w:p>
+            <w:pPr>
+              <w:pStyle w:val="EngIndEnd"/>
+            </w:pPr>
+            <w:r>
+              <w:t>praise him, all his hosts!</w:t>
+            </w:r>
+          </w:p>
+        </w:tc>
+        <w:tc>
+          <w:tcPr>
+            <w:tcW w:w="632" w:type="pct"/>
+          </w:tcPr>
+          <w:p>
+            <w:pPr>
+              <w:pStyle w:val="EngIndEnd"/>
+            </w:pPr>
+            <w:r>
+              <w:t>Praise ye him, all his angels: praise ye him, all his hosts.</w:t>
+            </w:r>
           </w:p>
         </w:tc>
         <w:tc>
@@ -455,6 +597,39 @@
                 <w:shd w:val="clear" w:color="auto" w:fill="FFFFFF"/>
               </w:rPr>
             </w:pPr>
+            <w:r>
+              <w:rPr>
+                <w:rFonts w:ascii="Tahoma" w:eastAsia="Times New Roman" w:hAnsi="Tahoma" w:cs="Tahoma"/>
+                <w:color w:val="2E1308"/>
+                <w:sz w:val="24"/>
+                <w:szCs w:val="24"/>
+                <w:shd w:val="clear" w:color="auto" w:fill="FFFFFF"/>
+              </w:rPr>
+              <w:t>Praise Him, all you His angels;</w:t>
+            </w:r>
+          </w:p>
+          <w:p>
+            <w:pPr>
+              <w:spacing w:line="240" w:lineRule="auto"/>
+              <w:jc w:val="left"/>
+              <w:rPr>
+                <w:rFonts w:ascii="Tahoma" w:eastAsia="Times New Roman" w:hAnsi="Tahoma" w:cs="Tahoma"/>
+                <w:color w:val="2E1308"/>
+                <w:sz w:val="24"/>
+                <w:szCs w:val="24"/>
+                <w:shd w:val="clear" w:color="auto" w:fill="FFFFFF"/>
+              </w:rPr>
+            </w:pPr>
+            <w:r>
+              <w:rPr>
+                <w:rFonts w:ascii="Tahoma" w:eastAsia="Times New Roman" w:hAnsi="Tahoma" w:cs="Tahoma"/>
+                <w:color w:val="2E1308"/>
+                <w:sz w:val="24"/>
+                <w:szCs w:val="24"/>
+                <w:shd w:val="clear" w:color="auto" w:fill="FFFFFF"/>
+              </w:rPr>
+              <w:t>Praise Him, all you His hosts.</w:t>
+            </w:r>
           </w:p>
         </w:tc>
       </w:tr>
@@ -550,26 +725,44 @@
           <w:tcPr>
             <w:tcW w:w="621" w:type="pct"/>
           </w:tcPr>
-          <w:p/>
-        </w:tc>
-        <w:tc>
-          <w:tcPr>
-            <w:tcW w:w="632" w:type="pct"/>
-          </w:tcPr>
-          <w:p>
-            <w:pPr>
-              <w:pStyle w:val="EngIndEnd"/>
-            </w:pPr>
-          </w:p>
-        </w:tc>
-        <w:tc>
-          <w:tcPr>
-            <w:tcW w:w="632" w:type="pct"/>
-          </w:tcPr>
-          <w:p>
-            <w:pPr>
-              <w:pStyle w:val="EngIndEnd"/>
-            </w:pPr>
+          <w:p>
+            <w:r>
+              <w:t>Praise Him, sun and moon; praise Him, all ye stars and light.</w:t>
+            </w:r>
+          </w:p>
+        </w:tc>
+        <w:tc>
+          <w:tcPr>
+            <w:tcW w:w="632" w:type="pct"/>
+          </w:tcPr>
+          <w:p>
+            <w:pPr>
+              <w:pStyle w:val="EngIndEnd"/>
+            </w:pPr>
+            <w:r>
+              <w:t>Praise him, sun and moon;</w:t>
+            </w:r>
+          </w:p>
+          <w:p>
+            <w:pPr>
+              <w:pStyle w:val="EngIndEnd"/>
+            </w:pPr>
+            <w:r>
+              <w:t>praise him, all the stars and the light!</w:t>
+            </w:r>
+          </w:p>
+        </w:tc>
+        <w:tc>
+          <w:tcPr>
+            <w:tcW w:w="632" w:type="pct"/>
+          </w:tcPr>
+          <w:p>
+            <w:pPr>
+              <w:pStyle w:val="EngIndEnd"/>
+            </w:pPr>
+            <w:r>
+              <w:t>Praise him, sun and moon; praise him, all ye stars and light.</w:t>
+            </w:r>
           </w:p>
         </w:tc>
         <w:tc>
@@ -588,6 +781,39 @@
                 <w:shd w:val="clear" w:color="auto" w:fill="FFFFFF"/>
               </w:rPr>
             </w:pPr>
+            <w:r>
+              <w:rPr>
+                <w:rFonts w:ascii="Tahoma" w:eastAsia="Times New Roman" w:hAnsi="Tahoma" w:cs="Tahoma"/>
+                <w:color w:val="2E1308"/>
+                <w:sz w:val="24"/>
+                <w:szCs w:val="24"/>
+                <w:shd w:val="clear" w:color="auto" w:fill="FFFFFF"/>
+              </w:rPr>
+              <w:t>Praise Him, sun and moon;</w:t>
+            </w:r>
+          </w:p>
+          <w:p>
+            <w:pPr>
+              <w:spacing w:line="240" w:lineRule="auto"/>
+              <w:jc w:val="left"/>
+              <w:rPr>
+                <w:rFonts w:ascii="Tahoma" w:eastAsia="Times New Roman" w:hAnsi="Tahoma" w:cs="Tahoma"/>
+                <w:color w:val="2E1308"/>
+                <w:sz w:val="24"/>
+                <w:szCs w:val="24"/>
+                <w:shd w:val="clear" w:color="auto" w:fill="FFFFFF"/>
+              </w:rPr>
+            </w:pPr>
+            <w:r>
+              <w:rPr>
+                <w:rFonts w:ascii="Tahoma" w:eastAsia="Times New Roman" w:hAnsi="Tahoma" w:cs="Tahoma"/>
+                <w:color w:val="2E1308"/>
+                <w:sz w:val="24"/>
+                <w:szCs w:val="24"/>
+                <w:shd w:val="clear" w:color="auto" w:fill="FFFFFF"/>
+              </w:rPr>
+              <w:t>Praise Him, all you stars and light.</w:t>
+            </w:r>
           </w:p>
         </w:tc>
       </w:tr>
@@ -699,26 +925,52 @@
           <w:tcPr>
             <w:tcW w:w="621" w:type="pct"/>
           </w:tcPr>
-          <w:p/>
-        </w:tc>
-        <w:tc>
-          <w:tcPr>
-            <w:tcW w:w="632" w:type="pct"/>
-          </w:tcPr>
-          <w:p>
-            <w:pPr>
-              <w:pStyle w:val="EngIndEnd"/>
-            </w:pPr>
-          </w:p>
-        </w:tc>
-        <w:tc>
-          <w:tcPr>
-            <w:tcW w:w="632" w:type="pct"/>
-          </w:tcPr>
-          <w:p>
-            <w:pPr>
-              <w:pStyle w:val="EngIndEnd"/>
-            </w:pPr>
+          <w:p>
+            <w:r>
+              <w:t>Praise Him, ye heaven of heavens, and thou water that art above the heavens.</w:t>
+            </w:r>
+          </w:p>
+        </w:tc>
+        <w:tc>
+          <w:tcPr>
+            <w:tcW w:w="632" w:type="pct"/>
+          </w:tcPr>
+          <w:p>
+            <w:pPr>
+              <w:pStyle w:val="EngIndEnd"/>
+            </w:pPr>
+            <w:r>
+              <w:t xml:space="preserve">Praise him, </w:t>
+            </w:r>
+            <w:proofErr w:type="gramStart"/>
+            <w:r>
+              <w:t>you</w:t>
+            </w:r>
+            <w:proofErr w:type="gramEnd"/>
+            <w:r>
+              <w:t xml:space="preserve"> heavens of heavens</w:t>
+            </w:r>
+          </w:p>
+          <w:p>
+            <w:pPr>
+              <w:pStyle w:val="EngIndEnd"/>
+            </w:pPr>
+            <w:r>
+              <w:t>and you waters above the heavens!</w:t>
+            </w:r>
+          </w:p>
+        </w:tc>
+        <w:tc>
+          <w:tcPr>
+            <w:tcW w:w="632" w:type="pct"/>
+          </w:tcPr>
+          <w:p>
+            <w:pPr>
+              <w:pStyle w:val="EngIndEnd"/>
+            </w:pPr>
+            <w:r>
+              <w:t>Praise him, ye heavens of heavens, and the water that is above the heavens.</w:t>
+            </w:r>
           </w:p>
         </w:tc>
         <w:tc>
@@ -737,6 +989,61 @@
                 <w:shd w:val="clear" w:color="auto" w:fill="FFFFFF"/>
               </w:rPr>
             </w:pPr>
+            <w:r>
+              <w:rPr>
+                <w:rFonts w:ascii="Tahoma" w:eastAsia="Times New Roman" w:hAnsi="Tahoma" w:cs="Tahoma"/>
+                <w:color w:val="2E1308"/>
+                <w:sz w:val="24"/>
+                <w:szCs w:val="24"/>
+                <w:shd w:val="clear" w:color="auto" w:fill="FFFFFF"/>
+              </w:rPr>
+              <w:t xml:space="preserve">Praise Him, </w:t>
+            </w:r>
+            <w:proofErr w:type="gramStart"/>
+            <w:r>
+              <w:rPr>
+                <w:rFonts w:ascii="Tahoma" w:eastAsia="Times New Roman" w:hAnsi="Tahoma" w:cs="Tahoma"/>
+                <w:color w:val="2E1308"/>
+                <w:sz w:val="24"/>
+                <w:szCs w:val="24"/>
+                <w:shd w:val="clear" w:color="auto" w:fill="FFFFFF"/>
+              </w:rPr>
+              <w:t>you</w:t>
+            </w:r>
+            <w:proofErr w:type="gramEnd"/>
+            <w:r>
+              <w:rPr>
+                <w:rFonts w:ascii="Tahoma" w:eastAsia="Times New Roman" w:hAnsi="Tahoma" w:cs="Tahoma"/>
+                <w:color w:val="2E1308"/>
+                <w:sz w:val="24"/>
+                <w:szCs w:val="24"/>
+                <w:shd w:val="clear" w:color="auto" w:fill="FFFFFF"/>
+              </w:rPr>
+              <w:t xml:space="preserve"> heavens of heavens,</w:t>
+            </w:r>
+          </w:p>
+          <w:p>
+            <w:pPr>
+              <w:spacing w:line="240" w:lineRule="auto"/>
+              <w:jc w:val="left"/>
+              <w:rPr>
+                <w:rFonts w:ascii="Tahoma" w:eastAsia="Times New Roman" w:hAnsi="Tahoma" w:cs="Tahoma"/>
+                <w:color w:val="2E1308"/>
+                <w:sz w:val="24"/>
+                <w:szCs w:val="24"/>
+                <w:shd w:val="clear" w:color="auto" w:fill="FFFFFF"/>
+              </w:rPr>
+            </w:pPr>
+            <w:r>
+              <w:rPr>
+                <w:rFonts w:ascii="Tahoma" w:eastAsia="Times New Roman" w:hAnsi="Tahoma" w:cs="Tahoma"/>
+                <w:color w:val="2E1308"/>
+                <w:sz w:val="24"/>
+                <w:szCs w:val="24"/>
+                <w:shd w:val="clear" w:color="auto" w:fill="FFFFFF"/>
+              </w:rPr>
+              <w:t>And you waters above the heavens.</w:t>
+            </w:r>
           </w:p>
         </w:tc>
       </w:tr>
@@ -750,6 +1057,7 @@
               <w:pStyle w:val="EnglishHangNoCoptic"/>
             </w:pPr>
             <w:r>
+              <w:lastRenderedPageBreak/>
               <w:t>5 Let them praise the name of the Lord;</w:t>
             </w:r>
           </w:p>
@@ -767,7 +1075,6 @@
               <w:pStyle w:val="EnglishHangEndNoCoptic"/>
             </w:pPr>
             <w:r>
-              <w:lastRenderedPageBreak/>
               <w:tab/>
               <w:t>He commanded and they were created.</w:t>
             </w:r>
@@ -843,26 +1150,52 @@
           <w:tcPr>
             <w:tcW w:w="621" w:type="pct"/>
           </w:tcPr>
-          <w:p/>
-        </w:tc>
-        <w:tc>
-          <w:tcPr>
-            <w:tcW w:w="632" w:type="pct"/>
-          </w:tcPr>
-          <w:p>
-            <w:pPr>
-              <w:pStyle w:val="EngIndEnd"/>
-            </w:pPr>
-          </w:p>
-        </w:tc>
-        <w:tc>
-          <w:tcPr>
-            <w:tcW w:w="632" w:type="pct"/>
-          </w:tcPr>
-          <w:p>
-            <w:pPr>
-              <w:pStyle w:val="EngIndEnd"/>
-            </w:pPr>
+          <w:p>
+            <w:r>
+              <w:t xml:space="preserve">Let them praise the Name of the Lord; for He </w:t>
+            </w:r>
+            <w:proofErr w:type="spellStart"/>
+            <w:r>
+              <w:t>spake</w:t>
+            </w:r>
+            <w:proofErr w:type="spellEnd"/>
+            <w:r>
+              <w:t>, and they came to be; He commanded, and they were created.</w:t>
+            </w:r>
+          </w:p>
+        </w:tc>
+        <w:tc>
+          <w:tcPr>
+            <w:tcW w:w="632" w:type="pct"/>
+          </w:tcPr>
+          <w:p>
+            <w:pPr>
+              <w:pStyle w:val="EngIndEnd"/>
+            </w:pPr>
+            <w:r>
+              <w:t>Let them praise the name of the Lord,</w:t>
+            </w:r>
+          </w:p>
+          <w:p>
+            <w:pPr>
+              <w:pStyle w:val="EngIndEnd"/>
+            </w:pPr>
+            <w:r>
+              <w:t>because he [spoke, and they came to be; he] commanded, and they were crated.</w:t>
+            </w:r>
+          </w:p>
+        </w:tc>
+        <w:tc>
+          <w:tcPr>
+            <w:tcW w:w="632" w:type="pct"/>
+          </w:tcPr>
+          <w:p>
+            <w:pPr>
+              <w:pStyle w:val="EngIndEnd"/>
+            </w:pPr>
+            <w:r>
+              <w:t>Let them praise the name of the Lord: for he spoke, and they were made; he commanded, and they were created.</w:t>
+            </w:r>
           </w:p>
         </w:tc>
         <w:tc>
@@ -881,6 +1214,62 @@
                 <w:shd w:val="clear" w:color="auto" w:fill="FFFFFF"/>
               </w:rPr>
             </w:pPr>
+            <w:r>
+              <w:rPr>
+                <w:rFonts w:ascii="Tahoma" w:eastAsia="Times New Roman" w:hAnsi="Tahoma" w:cs="Tahoma"/>
+                <w:color w:val="2E1308"/>
+                <w:sz w:val="24"/>
+                <w:szCs w:val="24"/>
+                <w:shd w:val="clear" w:color="auto" w:fill="FFFFFF"/>
+              </w:rPr>
+              <w:t>Let them praise the Lord’s name,</w:t>
+            </w:r>
+          </w:p>
+          <w:p>
+            <w:pPr>
+              <w:spacing w:line="240" w:lineRule="auto"/>
+              <w:jc w:val="left"/>
+              <w:rPr>
+                <w:rFonts w:ascii="Tahoma" w:eastAsia="Times New Roman" w:hAnsi="Tahoma" w:cs="Tahoma"/>
+                <w:color w:val="2E1308"/>
+                <w:sz w:val="24"/>
+                <w:szCs w:val="24"/>
+                <w:shd w:val="clear" w:color="auto" w:fill="FFFFFF"/>
+              </w:rPr>
+            </w:pPr>
+            <w:r>
+              <w:rPr>
+                <w:rFonts w:ascii="Tahoma" w:eastAsia="Times New Roman" w:hAnsi="Tahoma" w:cs="Tahoma"/>
+                <w:color w:val="2E1308"/>
+                <w:sz w:val="24"/>
+                <w:szCs w:val="24"/>
+                <w:shd w:val="clear" w:color="auto" w:fill="FFFFFF"/>
+              </w:rPr>
+              <w:t>For He spoke, and they were made;</w:t>
+            </w:r>
+          </w:p>
+          <w:p>
+            <w:pPr>
+              <w:spacing w:line="240" w:lineRule="auto"/>
+              <w:jc w:val="left"/>
+              <w:rPr>
+                <w:rFonts w:ascii="Tahoma" w:eastAsia="Times New Roman" w:hAnsi="Tahoma" w:cs="Tahoma"/>
+                <w:color w:val="2E1308"/>
+                <w:sz w:val="24"/>
+                <w:szCs w:val="24"/>
+                <w:shd w:val="clear" w:color="auto" w:fill="FFFFFF"/>
+              </w:rPr>
+            </w:pPr>
+            <w:r>
+              <w:rPr>
+                <w:rFonts w:ascii="Tahoma" w:eastAsia="Times New Roman" w:hAnsi="Tahoma" w:cs="Tahoma"/>
+                <w:color w:val="2E1308"/>
+                <w:sz w:val="24"/>
+                <w:szCs w:val="24"/>
+                <w:shd w:val="clear" w:color="auto" w:fill="FFFFFF"/>
+              </w:rPr>
+              <w:t>He commanded, and they were created.</w:t>
+            </w:r>
           </w:p>
         </w:tc>
       </w:tr>
@@ -894,7 +1283,6 @@
               <w:pStyle w:val="EnglishHangNoCoptic"/>
             </w:pPr>
             <w:r>
-              <w:lastRenderedPageBreak/>
               <w:t>6 He has set them there throughout the ages;</w:t>
             </w:r>
           </w:p>
@@ -986,26 +1374,49 @@
           <w:tcPr>
             <w:tcW w:w="621" w:type="pct"/>
           </w:tcPr>
-          <w:p/>
-        </w:tc>
-        <w:tc>
-          <w:tcPr>
-            <w:tcW w:w="632" w:type="pct"/>
-          </w:tcPr>
-          <w:p>
-            <w:pPr>
-              <w:pStyle w:val="EngIndEnd"/>
-            </w:pPr>
-          </w:p>
-        </w:tc>
-        <w:tc>
-          <w:tcPr>
-            <w:tcW w:w="632" w:type="pct"/>
-          </w:tcPr>
-          <w:p>
-            <w:pPr>
-              <w:pStyle w:val="EngIndEnd"/>
-            </w:pPr>
+          <w:p>
+            <w:r>
+              <w:t>He hath established them for ever, and for ever and ever; He hath set an ordinance, and it shall not pass away.</w:t>
+            </w:r>
+          </w:p>
+        </w:tc>
+        <w:tc>
+          <w:tcPr>
+            <w:tcW w:w="632" w:type="pct"/>
+          </w:tcPr>
+          <w:p>
+            <w:pPr>
+              <w:pStyle w:val="EngIndEnd"/>
+            </w:pPr>
+            <w:r>
+              <w:t>He established them forever and forever and ever;</w:t>
+            </w:r>
+          </w:p>
+          <w:p>
+            <w:pPr>
+              <w:pStyle w:val="EngIndEnd"/>
+            </w:pPr>
+            <w:r>
+              <w:t>an ordinance he issues, and it will not pass away.</w:t>
+            </w:r>
+          </w:p>
+          <w:p>
+            <w:pPr>
+              <w:pStyle w:val="EngIndEnd"/>
+            </w:pPr>
+          </w:p>
+        </w:tc>
+        <w:tc>
+          <w:tcPr>
+            <w:tcW w:w="632" w:type="pct"/>
+          </w:tcPr>
+          <w:p>
+            <w:pPr>
+              <w:pStyle w:val="EngIndEnd"/>
+            </w:pPr>
+            <w:r>
+              <w:t>He has established them for ever, even for ever and ever: he has made an ordinance, and it shall not pass away.</w:t>
+            </w:r>
           </w:p>
         </w:tc>
         <w:tc>
@@ -1024,6 +1435,39 @@
                 <w:shd w:val="clear" w:color="auto" w:fill="FFFFFF"/>
               </w:rPr>
             </w:pPr>
+            <w:r>
+              <w:rPr>
+                <w:rFonts w:ascii="Tahoma" w:eastAsia="Times New Roman" w:hAnsi="Tahoma" w:cs="Tahoma"/>
+                <w:color w:val="2E1308"/>
+                <w:sz w:val="24"/>
+                <w:szCs w:val="24"/>
+                <w:shd w:val="clear" w:color="auto" w:fill="FFFFFF"/>
+              </w:rPr>
+              <w:t>He established them forever and unto ages of ages;</w:t>
+            </w:r>
+          </w:p>
+          <w:p>
+            <w:pPr>
+              <w:spacing w:line="240" w:lineRule="auto"/>
+              <w:jc w:val="left"/>
+              <w:rPr>
+                <w:rFonts w:ascii="Tahoma" w:eastAsia="Times New Roman" w:hAnsi="Tahoma" w:cs="Tahoma"/>
+                <w:color w:val="2E1308"/>
+                <w:sz w:val="24"/>
+                <w:szCs w:val="24"/>
+                <w:shd w:val="clear" w:color="auto" w:fill="FFFFFF"/>
+              </w:rPr>
+            </w:pPr>
+            <w:r>
+              <w:rPr>
+                <w:rFonts w:ascii="Tahoma" w:eastAsia="Times New Roman" w:hAnsi="Tahoma" w:cs="Tahoma"/>
+                <w:color w:val="2E1308"/>
+                <w:sz w:val="24"/>
+                <w:szCs w:val="24"/>
+                <w:shd w:val="clear" w:color="auto" w:fill="FFFFFF"/>
+              </w:rPr>
+              <w:t>He set forth His ordinance, and it shall not pass away.</w:t>
+            </w:r>
           </w:p>
         </w:tc>
       </w:tr>
@@ -1118,7 +1562,21 @@
               <w:rPr>
                 <w:rFonts w:eastAsiaTheme="minorHAnsi"/>
               </w:rPr>
-              <w:t>s away. Alleulia.</w:t>
+              <w:t xml:space="preserve">s away. </w:t>
+            </w:r>
+            <w:proofErr w:type="spellStart"/>
+            <w:r>
+              <w:rPr>
+                <w:rFonts w:eastAsiaTheme="minorHAnsi"/>
+              </w:rPr>
+              <w:t>Alleulia</w:t>
+            </w:r>
+            <w:proofErr w:type="spellEnd"/>
+            <w:r>
+              <w:rPr>
+                <w:rFonts w:eastAsiaTheme="minorHAnsi"/>
+              </w:rPr>
+              <w:t>.</w:t>
             </w:r>
           </w:p>
           <w:p>
@@ -1154,26 +1612,44 @@
           <w:tcPr>
             <w:tcW w:w="621" w:type="pct"/>
           </w:tcPr>
-          <w:p/>
-        </w:tc>
-        <w:tc>
-          <w:tcPr>
-            <w:tcW w:w="632" w:type="pct"/>
-          </w:tcPr>
-          <w:p>
-            <w:pPr>
-              <w:pStyle w:val="EngIndEnd"/>
-            </w:pPr>
-          </w:p>
-        </w:tc>
-        <w:tc>
-          <w:tcPr>
-            <w:tcW w:w="632" w:type="pct"/>
-          </w:tcPr>
-          <w:p>
-            <w:pPr>
-              <w:pStyle w:val="EngIndEnd"/>
-            </w:pPr>
+          <w:p>
+            <w:r>
+              <w:t>Praise the Lord from the earth, ye dragons, and all deeps;</w:t>
+            </w:r>
+          </w:p>
+        </w:tc>
+        <w:tc>
+          <w:tcPr>
+            <w:tcW w:w="632" w:type="pct"/>
+          </w:tcPr>
+          <w:p>
+            <w:pPr>
+              <w:pStyle w:val="EngIndEnd"/>
+            </w:pPr>
+            <w:r>
+              <w:t>Praise the Lord from the earth,</w:t>
+            </w:r>
+          </w:p>
+          <w:p>
+            <w:pPr>
+              <w:pStyle w:val="EngIndEnd"/>
+            </w:pPr>
+            <w:r>
+              <w:t>you dragons and all deeps,</w:t>
+            </w:r>
+          </w:p>
+        </w:tc>
+        <w:tc>
+          <w:tcPr>
+            <w:tcW w:w="632" w:type="pct"/>
+          </w:tcPr>
+          <w:p>
+            <w:pPr>
+              <w:pStyle w:val="EngIndEnd"/>
+            </w:pPr>
+            <w:r>
+              <w:t>Praise the Lord from the earth, ye serpents, and all deeps.</w:t>
+            </w:r>
           </w:p>
         </w:tc>
         <w:tc>
@@ -1192,6 +1668,39 @@
                 <w:shd w:val="clear" w:color="auto" w:fill="FFFFFF"/>
               </w:rPr>
             </w:pPr>
+            <w:r>
+              <w:rPr>
+                <w:rFonts w:ascii="Tahoma" w:eastAsia="Times New Roman" w:hAnsi="Tahoma" w:cs="Tahoma"/>
+                <w:color w:val="2E1308"/>
+                <w:sz w:val="24"/>
+                <w:szCs w:val="24"/>
+                <w:shd w:val="clear" w:color="auto" w:fill="FFFFFF"/>
+              </w:rPr>
+              <w:t>Praise the Lord from the earth,</w:t>
+            </w:r>
+          </w:p>
+          <w:p>
+            <w:pPr>
+              <w:spacing w:line="240" w:lineRule="auto"/>
+              <w:jc w:val="left"/>
+              <w:rPr>
+                <w:rFonts w:ascii="Tahoma" w:eastAsia="Times New Roman" w:hAnsi="Tahoma" w:cs="Tahoma"/>
+                <w:color w:val="2E1308"/>
+                <w:sz w:val="24"/>
+                <w:szCs w:val="24"/>
+                <w:shd w:val="clear" w:color="auto" w:fill="FFFFFF"/>
+              </w:rPr>
+            </w:pPr>
+            <w:r>
+              <w:rPr>
+                <w:rFonts w:ascii="Tahoma" w:eastAsia="Times New Roman" w:hAnsi="Tahoma" w:cs="Tahoma"/>
+                <w:color w:val="2E1308"/>
+                <w:sz w:val="24"/>
+                <w:szCs w:val="24"/>
+                <w:shd w:val="clear" w:color="auto" w:fill="FFFFFF"/>
+              </w:rPr>
+              <w:t>You dragons and all the deeps,</w:t>
+            </w:r>
           </w:p>
         </w:tc>
       </w:tr>
@@ -1305,26 +1814,44 @@
           <w:tcPr>
             <w:tcW w:w="621" w:type="pct"/>
           </w:tcPr>
-          <w:p/>
-        </w:tc>
-        <w:tc>
-          <w:tcPr>
-            <w:tcW w:w="632" w:type="pct"/>
-          </w:tcPr>
-          <w:p>
-            <w:pPr>
-              <w:pStyle w:val="EngIndEnd"/>
-            </w:pPr>
-          </w:p>
-        </w:tc>
-        <w:tc>
-          <w:tcPr>
-            <w:tcW w:w="632" w:type="pct"/>
-          </w:tcPr>
-          <w:p>
-            <w:pPr>
-              <w:pStyle w:val="EngIndEnd"/>
-            </w:pPr>
+          <w:p>
+            <w:r>
+              <w:t>Fire and hail, snow and ice, the stormy wind, fulfilling His word;</w:t>
+            </w:r>
+          </w:p>
+        </w:tc>
+        <w:tc>
+          <w:tcPr>
+            <w:tcW w:w="632" w:type="pct"/>
+          </w:tcPr>
+          <w:p>
+            <w:pPr>
+              <w:pStyle w:val="EngIndEnd"/>
+            </w:pPr>
+            <w:r>
+              <w:t>fire, hail, snow, ice,</w:t>
+            </w:r>
+          </w:p>
+          <w:p>
+            <w:pPr>
+              <w:pStyle w:val="EngIndEnd"/>
+            </w:pPr>
+            <w:r>
+              <w:t>tempest blast, those things that do his word!</w:t>
+            </w:r>
+          </w:p>
+        </w:tc>
+        <w:tc>
+          <w:tcPr>
+            <w:tcW w:w="632" w:type="pct"/>
+          </w:tcPr>
+          <w:p>
+            <w:pPr>
+              <w:pStyle w:val="EngIndEnd"/>
+            </w:pPr>
+            <w:r>
+              <w:t>Fire, hail, snow, ice, stormy wind; the things that perform his word.</w:t>
+            </w:r>
           </w:p>
         </w:tc>
         <w:tc>
@@ -1343,6 +1870,39 @@
                 <w:shd w:val="clear" w:color="auto" w:fill="FFFFFF"/>
               </w:rPr>
             </w:pPr>
+            <w:r>
+              <w:rPr>
+                <w:rFonts w:ascii="Tahoma" w:eastAsia="Times New Roman" w:hAnsi="Tahoma" w:cs="Tahoma"/>
+                <w:color w:val="2E1308"/>
+                <w:sz w:val="24"/>
+                <w:szCs w:val="24"/>
+                <w:shd w:val="clear" w:color="auto" w:fill="FFFFFF"/>
+              </w:rPr>
+              <w:t>Fire and hail, snow and ice,</w:t>
+            </w:r>
+          </w:p>
+          <w:p>
+            <w:pPr>
+              <w:spacing w:line="240" w:lineRule="auto"/>
+              <w:jc w:val="left"/>
+              <w:rPr>
+                <w:rFonts w:ascii="Tahoma" w:eastAsia="Times New Roman" w:hAnsi="Tahoma" w:cs="Tahoma"/>
+                <w:color w:val="2E1308"/>
+                <w:sz w:val="24"/>
+                <w:szCs w:val="24"/>
+                <w:shd w:val="clear" w:color="auto" w:fill="FFFFFF"/>
+              </w:rPr>
+            </w:pPr>
+            <w:r>
+              <w:rPr>
+                <w:rFonts w:ascii="Tahoma" w:eastAsia="Times New Roman" w:hAnsi="Tahoma" w:cs="Tahoma"/>
+                <w:color w:val="2E1308"/>
+                <w:sz w:val="24"/>
+                <w:szCs w:val="24"/>
+                <w:shd w:val="clear" w:color="auto" w:fill="FFFFFF"/>
+              </w:rPr>
+              <w:t>Stormy wind, which perform His word,</w:t>
+            </w:r>
           </w:p>
         </w:tc>
       </w:tr>
@@ -1418,6 +1978,7 @@
               </w:rPr>
             </w:pPr>
             <w:r>
+              <w:lastRenderedPageBreak/>
               <w:t>Fruitful trees and all cedars</w:t>
             </w:r>
             <w:r>
@@ -1435,26 +1996,50 @@
           <w:tcPr>
             <w:tcW w:w="621" w:type="pct"/>
           </w:tcPr>
-          <w:p/>
-        </w:tc>
-        <w:tc>
-          <w:tcPr>
-            <w:tcW w:w="632" w:type="pct"/>
-          </w:tcPr>
-          <w:p>
-            <w:pPr>
-              <w:pStyle w:val="EngIndEnd"/>
-            </w:pPr>
-          </w:p>
-        </w:tc>
-        <w:tc>
-          <w:tcPr>
-            <w:tcW w:w="632" w:type="pct"/>
-          </w:tcPr>
-          <w:p>
-            <w:pPr>
-              <w:pStyle w:val="EngIndEnd"/>
-            </w:pPr>
+          <w:p>
+            <w:r>
+              <w:t>Mountains and all hills, fruitful trees and all cedars;</w:t>
+            </w:r>
+          </w:p>
+        </w:tc>
+        <w:tc>
+          <w:tcPr>
+            <w:tcW w:w="632" w:type="pct"/>
+          </w:tcPr>
+          <w:p>
+            <w:pPr>
+              <w:pStyle w:val="EngIndEnd"/>
+            </w:pPr>
+            <w:r>
+              <w:t>The mountains and all the hills,</w:t>
+            </w:r>
+          </w:p>
+          <w:p>
+            <w:pPr>
+              <w:pStyle w:val="EngIndEnd"/>
+            </w:pPr>
+            <w:r>
+              <w:lastRenderedPageBreak/>
+              <w:t>fruit trees and all cedars!</w:t>
+            </w:r>
+          </w:p>
+        </w:tc>
+        <w:tc>
+          <w:tcPr>
+            <w:tcW w:w="632" w:type="pct"/>
+          </w:tcPr>
+          <w:p>
+            <w:pPr>
+              <w:pStyle w:val="EngIndEnd"/>
+            </w:pPr>
+            <w:r>
+              <w:lastRenderedPageBreak/>
+              <w:t xml:space="preserve">Mountains, and all hills; fruitful </w:t>
+            </w:r>
+            <w:r>
+              <w:lastRenderedPageBreak/>
+              <w:t xml:space="preserve">trees, and all cedars: </w:t>
+            </w:r>
           </w:p>
         </w:tc>
         <w:tc>
@@ -1473,6 +2058,40 @@
                 <w:shd w:val="clear" w:color="auto" w:fill="FFFFFF"/>
               </w:rPr>
             </w:pPr>
+            <w:r>
+              <w:rPr>
+                <w:rFonts w:ascii="Tahoma" w:eastAsia="Times New Roman" w:hAnsi="Tahoma" w:cs="Tahoma"/>
+                <w:color w:val="2E1308"/>
+                <w:sz w:val="24"/>
+                <w:szCs w:val="24"/>
+                <w:shd w:val="clear" w:color="auto" w:fill="FFFFFF"/>
+              </w:rPr>
+              <w:lastRenderedPageBreak/>
+              <w:t>Mountains and all the hills,</w:t>
+            </w:r>
+          </w:p>
+          <w:p>
+            <w:pPr>
+              <w:spacing w:line="240" w:lineRule="auto"/>
+              <w:jc w:val="left"/>
+              <w:rPr>
+                <w:rFonts w:ascii="Tahoma" w:eastAsia="Times New Roman" w:hAnsi="Tahoma" w:cs="Tahoma"/>
+                <w:color w:val="2E1308"/>
+                <w:sz w:val="24"/>
+                <w:szCs w:val="24"/>
+                <w:shd w:val="clear" w:color="auto" w:fill="FFFFFF"/>
+              </w:rPr>
+            </w:pPr>
+            <w:r>
+              <w:rPr>
+                <w:rFonts w:ascii="Tahoma" w:eastAsia="Times New Roman" w:hAnsi="Tahoma" w:cs="Tahoma"/>
+                <w:color w:val="2E1308"/>
+                <w:sz w:val="24"/>
+                <w:szCs w:val="24"/>
+                <w:shd w:val="clear" w:color="auto" w:fill="FFFFFF"/>
+              </w:rPr>
+              <w:t>Fruitful trees and all cedars,</w:t>
+            </w:r>
           </w:p>
         </w:tc>
       </w:tr>
@@ -1486,6 +2105,7 @@
               <w:pStyle w:val="EnglishHangNoCoptic"/>
             </w:pPr>
             <w:r>
+              <w:lastRenderedPageBreak/>
               <w:t>10 All you wild beasts and cattle,</w:t>
             </w:r>
           </w:p>
@@ -1569,26 +2189,44 @@
           <w:tcPr>
             <w:tcW w:w="621" w:type="pct"/>
           </w:tcPr>
-          <w:p/>
-        </w:tc>
-        <w:tc>
-          <w:tcPr>
-            <w:tcW w:w="632" w:type="pct"/>
-          </w:tcPr>
-          <w:p>
-            <w:pPr>
-              <w:pStyle w:val="EngIndEnd"/>
-            </w:pPr>
-          </w:p>
-        </w:tc>
-        <w:tc>
-          <w:tcPr>
-            <w:tcW w:w="632" w:type="pct"/>
-          </w:tcPr>
-          <w:p>
-            <w:pPr>
-              <w:pStyle w:val="EngIndEnd"/>
-            </w:pPr>
+          <w:p>
+            <w:r>
+              <w:t>Beasts and all cattle, creeping things and feathered fowls;</w:t>
+            </w:r>
+          </w:p>
+        </w:tc>
+        <w:tc>
+          <w:tcPr>
+            <w:tcW w:w="632" w:type="pct"/>
+          </w:tcPr>
+          <w:p>
+            <w:pPr>
+              <w:pStyle w:val="EngIndEnd"/>
+            </w:pPr>
+            <w:r>
+              <w:t>The wild animals and all the cattle,</w:t>
+            </w:r>
+          </w:p>
+          <w:p>
+            <w:pPr>
+              <w:pStyle w:val="EngIndEnd"/>
+            </w:pPr>
+            <w:r>
+              <w:t>creeping things and winged birds!</w:t>
+            </w:r>
+          </w:p>
+        </w:tc>
+        <w:tc>
+          <w:tcPr>
+            <w:tcW w:w="632" w:type="pct"/>
+          </w:tcPr>
+          <w:p>
+            <w:pPr>
+              <w:pStyle w:val="EngIndEnd"/>
+            </w:pPr>
+            <w:r>
+              <w:t>wild beasts, and all cattle; reptiles, and winged birds:</w:t>
+            </w:r>
           </w:p>
         </w:tc>
         <w:tc>
@@ -1607,6 +2245,39 @@
                 <w:shd w:val="clear" w:color="auto" w:fill="FFFFFF"/>
               </w:rPr>
             </w:pPr>
+            <w:r>
+              <w:rPr>
+                <w:rFonts w:ascii="Tahoma" w:eastAsia="Times New Roman" w:hAnsi="Tahoma" w:cs="Tahoma"/>
+                <w:color w:val="2E1308"/>
+                <w:sz w:val="24"/>
+                <w:szCs w:val="24"/>
+                <w:shd w:val="clear" w:color="auto" w:fill="FFFFFF"/>
+              </w:rPr>
+              <w:t>Wild animals and all cattle,</w:t>
+            </w:r>
+          </w:p>
+          <w:p>
+            <w:pPr>
+              <w:spacing w:line="240" w:lineRule="auto"/>
+              <w:jc w:val="left"/>
+              <w:rPr>
+                <w:rFonts w:ascii="Tahoma" w:eastAsia="Times New Roman" w:hAnsi="Tahoma" w:cs="Tahoma"/>
+                <w:color w:val="2E1308"/>
+                <w:sz w:val="24"/>
+                <w:szCs w:val="24"/>
+                <w:shd w:val="clear" w:color="auto" w:fill="FFFFFF"/>
+              </w:rPr>
+            </w:pPr>
+            <w:r>
+              <w:rPr>
+                <w:rFonts w:ascii="Tahoma" w:eastAsia="Times New Roman" w:hAnsi="Tahoma" w:cs="Tahoma"/>
+                <w:color w:val="2E1308"/>
+                <w:sz w:val="24"/>
+                <w:szCs w:val="24"/>
+                <w:shd w:val="clear" w:color="auto" w:fill="FFFFFF"/>
+              </w:rPr>
+              <w:t>Creeping things and flying birds,</w:t>
+            </w:r>
           </w:p>
         </w:tc>
       </w:tr>
@@ -1620,8 +2291,15 @@
               <w:pStyle w:val="EnglishHangNoCoptic"/>
             </w:pPr>
             <w:r>
-              <w:lastRenderedPageBreak/>
-              <w:t>11 All you kings and peoples of the earth,</w:t>
+              <w:t xml:space="preserve">11 All you </w:t>
+            </w:r>
+            <w:proofErr w:type="gramStart"/>
+            <w:r>
+              <w:t>kings</w:t>
+            </w:r>
+            <w:proofErr w:type="gramEnd"/>
+            <w:r>
+              <w:t xml:space="preserve"> and peoples of the earth,</w:t>
             </w:r>
           </w:p>
           <w:p>
@@ -1689,26 +2367,47 @@
           <w:tcPr>
             <w:tcW w:w="621" w:type="pct"/>
           </w:tcPr>
-          <w:p/>
-        </w:tc>
-        <w:tc>
-          <w:tcPr>
-            <w:tcW w:w="632" w:type="pct"/>
-          </w:tcPr>
-          <w:p>
-            <w:pPr>
-              <w:pStyle w:val="EngIndEnd"/>
-            </w:pPr>
-          </w:p>
-        </w:tc>
-        <w:tc>
-          <w:tcPr>
-            <w:tcW w:w="632" w:type="pct"/>
-          </w:tcPr>
-          <w:p>
-            <w:pPr>
-              <w:pStyle w:val="EngIndEnd"/>
-            </w:pPr>
+          <w:p>
+            <w:r>
+              <w:t>Kings of the earth and all people, princes and all judges of the world;</w:t>
+            </w:r>
+          </w:p>
+        </w:tc>
+        <w:tc>
+          <w:tcPr>
+            <w:tcW w:w="632" w:type="pct"/>
+          </w:tcPr>
+          <w:p>
+            <w:pPr>
+              <w:pStyle w:val="EngIndEnd"/>
+            </w:pPr>
+            <w:r>
+              <w:t>Kings of the earth and all peoples,</w:t>
+            </w:r>
+          </w:p>
+          <w:p>
+            <w:pPr>
+              <w:pStyle w:val="EngIndEnd"/>
+            </w:pPr>
+            <w:r>
+              <w:t>rulers and all judges of the earth!</w:t>
+            </w:r>
+          </w:p>
+        </w:tc>
+        <w:tc>
+          <w:tcPr>
+            <w:tcW w:w="632" w:type="pct"/>
+          </w:tcPr>
+          <w:p>
+            <w:pPr>
+              <w:pStyle w:val="EngIndEnd"/>
+            </w:pPr>
+            <w:r>
+              <w:t>k</w:t>
+            </w:r>
+            <w:r>
+              <w:t>ings of the earth, and all peoples; princes, and all judges of the earth:</w:t>
+            </w:r>
           </w:p>
         </w:tc>
         <w:tc>
@@ -1727,6 +2426,39 @@
                 <w:shd w:val="clear" w:color="auto" w:fill="FFFFFF"/>
               </w:rPr>
             </w:pPr>
+            <w:r>
+              <w:rPr>
+                <w:rFonts w:ascii="Tahoma" w:eastAsia="Times New Roman" w:hAnsi="Tahoma" w:cs="Tahoma"/>
+                <w:color w:val="2E1308"/>
+                <w:sz w:val="24"/>
+                <w:szCs w:val="24"/>
+                <w:shd w:val="clear" w:color="auto" w:fill="FFFFFF"/>
+              </w:rPr>
+              <w:t>Kings of the earth and all peoples,</w:t>
+            </w:r>
+          </w:p>
+          <w:p>
+            <w:pPr>
+              <w:spacing w:line="240" w:lineRule="auto"/>
+              <w:jc w:val="left"/>
+              <w:rPr>
+                <w:rFonts w:ascii="Tahoma" w:eastAsia="Times New Roman" w:hAnsi="Tahoma" w:cs="Tahoma"/>
+                <w:color w:val="2E1308"/>
+                <w:sz w:val="24"/>
+                <w:szCs w:val="24"/>
+                <w:shd w:val="clear" w:color="auto" w:fill="FFFFFF"/>
+              </w:rPr>
+            </w:pPr>
+            <w:r>
+              <w:rPr>
+                <w:rFonts w:ascii="Tahoma" w:eastAsia="Times New Roman" w:hAnsi="Tahoma" w:cs="Tahoma"/>
+                <w:color w:val="2E1308"/>
+                <w:sz w:val="24"/>
+                <w:szCs w:val="24"/>
+                <w:shd w:val="clear" w:color="auto" w:fill="FFFFFF"/>
+              </w:rPr>
+              <w:t>Princes and all judges of the earth,</w:t>
+            </w:r>
           </w:p>
         </w:tc>
       </w:tr>
@@ -1808,26 +2540,44 @@
           <w:tcPr>
             <w:tcW w:w="621" w:type="pct"/>
           </w:tcPr>
-          <w:p/>
-        </w:tc>
-        <w:tc>
-          <w:tcPr>
-            <w:tcW w:w="632" w:type="pct"/>
-          </w:tcPr>
-          <w:p>
-            <w:pPr>
-              <w:pStyle w:val="EngIndEnd"/>
-            </w:pPr>
-          </w:p>
-        </w:tc>
-        <w:tc>
-          <w:tcPr>
-            <w:tcW w:w="632" w:type="pct"/>
-          </w:tcPr>
-          <w:p>
-            <w:pPr>
-              <w:pStyle w:val="EngIndEnd"/>
-            </w:pPr>
+          <w:p>
+            <w:r>
+              <w:t>Young men and maidens, old men and children;</w:t>
+            </w:r>
+          </w:p>
+        </w:tc>
+        <w:tc>
+          <w:tcPr>
+            <w:tcW w:w="632" w:type="pct"/>
+          </w:tcPr>
+          <w:p>
+            <w:pPr>
+              <w:pStyle w:val="EngIndEnd"/>
+            </w:pPr>
+            <w:r>
+              <w:t>Young men and unmarried women,</w:t>
+            </w:r>
+          </w:p>
+          <w:p>
+            <w:pPr>
+              <w:pStyle w:val="EngIndEnd"/>
+            </w:pPr>
+            <w:r>
+              <w:t>old with young!</w:t>
+            </w:r>
+          </w:p>
+        </w:tc>
+        <w:tc>
+          <w:tcPr>
+            <w:tcW w:w="632" w:type="pct"/>
+          </w:tcPr>
+          <w:p>
+            <w:pPr>
+              <w:pStyle w:val="EngIndEnd"/>
+            </w:pPr>
+            <w:r>
+              <w:t>young men and virgins, old men with youths:</w:t>
+            </w:r>
           </w:p>
         </w:tc>
         <w:tc>
@@ -1846,6 +2596,39 @@
                 <w:shd w:val="clear" w:color="auto" w:fill="FFFFFF"/>
               </w:rPr>
             </w:pPr>
+            <w:r>
+              <w:rPr>
+                <w:rFonts w:ascii="Tahoma" w:eastAsia="Times New Roman" w:hAnsi="Tahoma" w:cs="Tahoma"/>
+                <w:color w:val="2E1308"/>
+                <w:sz w:val="24"/>
+                <w:szCs w:val="24"/>
+                <w:shd w:val="clear" w:color="auto" w:fill="FFFFFF"/>
+              </w:rPr>
+              <w:t>Young men and maidens,</w:t>
+            </w:r>
+          </w:p>
+          <w:p>
+            <w:pPr>
+              <w:spacing w:line="240" w:lineRule="auto"/>
+              <w:jc w:val="left"/>
+              <w:rPr>
+                <w:rFonts w:ascii="Tahoma" w:eastAsia="Times New Roman" w:hAnsi="Tahoma" w:cs="Tahoma"/>
+                <w:color w:val="2E1308"/>
+                <w:sz w:val="24"/>
+                <w:szCs w:val="24"/>
+                <w:shd w:val="clear" w:color="auto" w:fill="FFFFFF"/>
+              </w:rPr>
+            </w:pPr>
+            <w:r>
+              <w:rPr>
+                <w:rFonts w:ascii="Tahoma" w:eastAsia="Times New Roman" w:hAnsi="Tahoma" w:cs="Tahoma"/>
+                <w:color w:val="2E1308"/>
+                <w:sz w:val="24"/>
+                <w:szCs w:val="24"/>
+                <w:shd w:val="clear" w:color="auto" w:fill="FFFFFF"/>
+              </w:rPr>
+              <w:t>Elders with younger,</w:t>
+            </w:r>
           </w:p>
         </w:tc>
       </w:tr>
@@ -1939,26 +2722,55 @@
           <w:tcPr>
             <w:tcW w:w="621" w:type="pct"/>
           </w:tcPr>
-          <w:p/>
-        </w:tc>
-        <w:tc>
-          <w:tcPr>
-            <w:tcW w:w="632" w:type="pct"/>
-          </w:tcPr>
-          <w:p>
-            <w:pPr>
-              <w:pStyle w:val="EngIndEnd"/>
-            </w:pPr>
-          </w:p>
-        </w:tc>
-        <w:tc>
-          <w:tcPr>
-            <w:tcW w:w="632" w:type="pct"/>
-          </w:tcPr>
-          <w:p>
-            <w:pPr>
-              <w:pStyle w:val="EngIndEnd"/>
-            </w:pPr>
+          <w:p>
+            <w:r>
+              <w:t>Let them praise the Name of the Lord, for His Name only is exalted; His praise is above heaven and earth.</w:t>
+            </w:r>
+          </w:p>
+        </w:tc>
+        <w:tc>
+          <w:tcPr>
+            <w:tcW w:w="632" w:type="pct"/>
+          </w:tcPr>
+          <w:p>
+            <w:pPr>
+              <w:pStyle w:val="EngIndEnd"/>
+            </w:pPr>
+            <w:r>
+              <w:t>Let them praise the name of the Lord,</w:t>
+            </w:r>
+          </w:p>
+          <w:p>
+            <w:pPr>
+              <w:pStyle w:val="EngIndEnd"/>
+            </w:pPr>
+            <w:r>
+              <w:t>because the name of him alone was exalted;</w:t>
+            </w:r>
+          </w:p>
+          <w:p>
+            <w:pPr>
+              <w:pStyle w:val="EngIndEnd"/>
+            </w:pPr>
+            <w:r>
+              <w:t>acknowledgment of him is in earth and sky.</w:t>
+            </w:r>
+          </w:p>
+        </w:tc>
+        <w:tc>
+          <w:tcPr>
+            <w:tcW w:w="632" w:type="pct"/>
+          </w:tcPr>
+          <w:p>
+            <w:pPr>
+              <w:pStyle w:val="EngIndEnd"/>
+            </w:pPr>
+            <w:r>
+              <w:t>let them praise the name of the Lord: for his name only is exalted; his praise is above the earth and heaven</w:t>
+            </w:r>
+            <w:r>
+              <w:t>,</w:t>
+            </w:r>
           </w:p>
         </w:tc>
         <w:tc>
@@ -1977,6 +2789,62 @@
                 <w:shd w:val="clear" w:color="auto" w:fill="FFFFFF"/>
               </w:rPr>
             </w:pPr>
+            <w:r>
+              <w:rPr>
+                <w:rFonts w:ascii="Tahoma" w:eastAsia="Times New Roman" w:hAnsi="Tahoma" w:cs="Tahoma"/>
+                <w:color w:val="2E1308"/>
+                <w:sz w:val="24"/>
+                <w:szCs w:val="24"/>
+                <w:shd w:val="clear" w:color="auto" w:fill="FFFFFF"/>
+              </w:rPr>
+              <w:t>Let them praise the Lord’s name,</w:t>
+            </w:r>
+          </w:p>
+          <w:p>
+            <w:pPr>
+              <w:spacing w:line="240" w:lineRule="auto"/>
+              <w:jc w:val="left"/>
+              <w:rPr>
+                <w:rFonts w:ascii="Tahoma" w:eastAsia="Times New Roman" w:hAnsi="Tahoma" w:cs="Tahoma"/>
+                <w:color w:val="2E1308"/>
+                <w:sz w:val="24"/>
+                <w:szCs w:val="24"/>
+                <w:shd w:val="clear" w:color="auto" w:fill="FFFFFF"/>
+              </w:rPr>
+            </w:pPr>
+            <w:r>
+              <w:rPr>
+                <w:rFonts w:ascii="Tahoma" w:eastAsia="Times New Roman" w:hAnsi="Tahoma" w:cs="Tahoma"/>
+                <w:color w:val="2E1308"/>
+                <w:sz w:val="24"/>
+                <w:szCs w:val="24"/>
+                <w:shd w:val="clear" w:color="auto" w:fill="FFFFFF"/>
+              </w:rPr>
+              <w:t>For His name alone is exalted;</w:t>
+            </w:r>
+          </w:p>
+          <w:p>
+            <w:pPr>
+              <w:spacing w:line="240" w:lineRule="auto"/>
+              <w:jc w:val="left"/>
+              <w:rPr>
+                <w:rFonts w:ascii="Tahoma" w:eastAsia="Times New Roman" w:hAnsi="Tahoma" w:cs="Tahoma"/>
+                <w:color w:val="2E1308"/>
+                <w:sz w:val="24"/>
+                <w:szCs w:val="24"/>
+                <w:shd w:val="clear" w:color="auto" w:fill="FFFFFF"/>
+              </w:rPr>
+            </w:pPr>
+            <w:r>
+              <w:rPr>
+                <w:rFonts w:ascii="Tahoma" w:eastAsia="Times New Roman" w:hAnsi="Tahoma" w:cs="Tahoma"/>
+                <w:color w:val="2E1308"/>
+                <w:sz w:val="24"/>
+                <w:szCs w:val="24"/>
+                <w:shd w:val="clear" w:color="auto" w:fill="FFFFFF"/>
+              </w:rPr>
+              <w:t>His thanksgiving is in earth and heaven.</w:t>
+            </w:r>
           </w:p>
         </w:tc>
       </w:tr>
@@ -2017,7 +2885,11 @@
             </w:pPr>
             <w:r>
               <w:tab/>
-              <w:t>for a people drawing near to Him.</w:t>
+              <w:t xml:space="preserve">for a people drawing near to </w:t>
+            </w:r>
+            <w:r>
+              <w:lastRenderedPageBreak/>
+              <w:t>Him.</w:t>
             </w:r>
           </w:p>
           <w:p>
@@ -2084,40 +2956,75 @@
             <w:r>
               <w:t>.</w:t>
             </w:r>
+          </w:p>
+        </w:tc>
+        <w:tc>
+          <w:tcPr>
+            <w:tcW w:w="615" w:type="pct"/>
+          </w:tcPr>
+          <w:p/>
+        </w:tc>
+        <w:tc>
+          <w:tcPr>
+            <w:tcW w:w="621" w:type="pct"/>
+          </w:tcPr>
+          <w:p>
+            <w:r>
+              <w:t>And He shall exalt the horn of His people; this is a song for all His saints, for the children of Israel, for the people that draw nigh unto Him.</w:t>
+            </w:r>
             <w:bookmarkStart w:id="6" w:name="_GoBack"/>
             <w:bookmarkEnd w:id="6"/>
           </w:p>
         </w:tc>
         <w:tc>
           <w:tcPr>
-            <w:tcW w:w="615" w:type="pct"/>
-          </w:tcPr>
-          <w:p/>
-        </w:tc>
-        <w:tc>
-          <w:tcPr>
-            <w:tcW w:w="621" w:type="pct"/>
-          </w:tcPr>
-          <w:p/>
-        </w:tc>
-        <w:tc>
-          <w:tcPr>
-            <w:tcW w:w="632" w:type="pct"/>
-          </w:tcPr>
-          <w:p>
-            <w:pPr>
-              <w:pStyle w:val="EngIndEnd"/>
-            </w:pPr>
-          </w:p>
-        </w:tc>
-        <w:tc>
-          <w:tcPr>
-            <w:tcW w:w="632" w:type="pct"/>
-          </w:tcPr>
-          <w:p>
-            <w:pPr>
-              <w:pStyle w:val="EngIndEnd"/>
-            </w:pPr>
+            <w:tcW w:w="632" w:type="pct"/>
+          </w:tcPr>
+          <w:p>
+            <w:pPr>
+              <w:pStyle w:val="EngIndEnd"/>
+            </w:pPr>
+            <w:r>
+              <w:t>And he will exalt his people’s horn;</w:t>
+            </w:r>
+          </w:p>
+          <w:p>
+            <w:pPr>
+              <w:pStyle w:val="EngIndEnd"/>
+            </w:pPr>
+            <w:r>
+              <w:t>a hymn belongs to all his devout,</w:t>
+            </w:r>
+          </w:p>
+          <w:p>
+            <w:pPr>
+              <w:pStyle w:val="EngIndEnd"/>
+            </w:pPr>
+            <w:r>
+              <w:lastRenderedPageBreak/>
+              <w:t>the sons of Israel, a people drawing near to him.</w:t>
+            </w:r>
+          </w:p>
+        </w:tc>
+        <w:tc>
+          <w:tcPr>
+            <w:tcW w:w="632" w:type="pct"/>
+          </w:tcPr>
+          <w:p>
+            <w:pPr>
+              <w:pStyle w:val="EngIndEnd"/>
+            </w:pPr>
+            <w:r>
+              <w:lastRenderedPageBreak/>
+              <w:t>a</w:t>
+            </w:r>
+            <w:r>
+              <w:t xml:space="preserve">nd he shall exalt the horn of his people, there is a hymn for all his saints, even of the children of Israel, </w:t>
+            </w:r>
+            <w:r>
+              <w:lastRenderedPageBreak/>
+              <w:t>a people who draw near to him.</w:t>
+            </w:r>
           </w:p>
         </w:tc>
         <w:tc>
@@ -2136,6 +3043,63 @@
                 <w:shd w:val="clear" w:color="auto" w:fill="FFFFFF"/>
               </w:rPr>
             </w:pPr>
+            <w:r>
+              <w:rPr>
+                <w:rFonts w:ascii="Tahoma" w:eastAsia="Times New Roman" w:hAnsi="Tahoma" w:cs="Tahoma"/>
+                <w:color w:val="2E1308"/>
+                <w:sz w:val="24"/>
+                <w:szCs w:val="24"/>
+                <w:shd w:val="clear" w:color="auto" w:fill="FFFFFF"/>
+              </w:rPr>
+              <w:lastRenderedPageBreak/>
+              <w:t>And He shall exalt the horn of His people,</w:t>
+            </w:r>
+          </w:p>
+          <w:p>
+            <w:pPr>
+              <w:spacing w:line="240" w:lineRule="auto"/>
+              <w:jc w:val="left"/>
+              <w:rPr>
+                <w:rFonts w:ascii="Tahoma" w:eastAsia="Times New Roman" w:hAnsi="Tahoma" w:cs="Tahoma"/>
+                <w:color w:val="2E1308"/>
+                <w:sz w:val="24"/>
+                <w:szCs w:val="24"/>
+                <w:shd w:val="clear" w:color="auto" w:fill="FFFFFF"/>
+              </w:rPr>
+            </w:pPr>
+            <w:r>
+              <w:rPr>
+                <w:rFonts w:ascii="Tahoma" w:eastAsia="Times New Roman" w:hAnsi="Tahoma" w:cs="Tahoma"/>
+                <w:color w:val="2E1308"/>
+                <w:sz w:val="24"/>
+                <w:szCs w:val="24"/>
+                <w:shd w:val="clear" w:color="auto" w:fill="FFFFFF"/>
+              </w:rPr>
+              <w:t>A hymn for all His saints,</w:t>
+            </w:r>
+          </w:p>
+          <w:p>
+            <w:pPr>
+              <w:spacing w:line="240" w:lineRule="auto"/>
+              <w:jc w:val="left"/>
+              <w:rPr>
+                <w:rFonts w:ascii="Tahoma" w:eastAsia="Times New Roman" w:hAnsi="Tahoma" w:cs="Tahoma"/>
+                <w:color w:val="2E1308"/>
+                <w:sz w:val="24"/>
+                <w:szCs w:val="24"/>
+                <w:shd w:val="clear" w:color="auto" w:fill="FFFFFF"/>
+              </w:rPr>
+            </w:pPr>
+            <w:r>
+              <w:rPr>
+                <w:rFonts w:ascii="Tahoma" w:eastAsia="Times New Roman" w:hAnsi="Tahoma" w:cs="Tahoma"/>
+                <w:color w:val="2E1308"/>
+                <w:sz w:val="24"/>
+                <w:szCs w:val="24"/>
+                <w:shd w:val="clear" w:color="auto" w:fill="FFFFFF"/>
+              </w:rPr>
+              <w:t>For the children of Israel, a people who draw near to Him.</w:t>
+            </w:r>
           </w:p>
         </w:tc>
       </w:tr>
@@ -2354,7 +3318,15 @@
         <w:annotationRef/>
       </w:r>
       <w:r>
-        <w:t>this structure rather than just a list is probably a KJVism...</w:t>
+        <w:t xml:space="preserve">this structure rather than just a list is probably a </w:t>
+      </w:r>
+      <w:proofErr w:type="spellStart"/>
+      <w:r>
+        <w:t>KJVism</w:t>
+      </w:r>
+      <w:proofErr w:type="spellEnd"/>
+      <w:r>
+        <w:t>...</w:t>
       </w:r>
     </w:p>
   </w:comment>
@@ -3835,7 +4807,7 @@
 </file>
 
 <file path=customXml/itemProps1.xml><?xml version="1.0" encoding="utf-8"?>
-<ds:datastoreItem xmlns:ds="http://schemas.openxmlformats.org/officeDocument/2006/customXml" ds:itemID="{97D29D01-711E-5A44-97D3-2A7C8F02AF23}">
+<ds:datastoreItem xmlns:ds="http://schemas.openxmlformats.org/officeDocument/2006/customXml" ds:itemID="{AB0F0E65-8D74-DD4C-BCAF-0E3D5C1812CB}">
   <ds:schemaRefs>
     <ds:schemaRef ds:uri="http://schemas.openxmlformats.org/officeDocument/2006/bibliography"/>
   </ds:schemaRefs>

</xml_diff>